<commit_message>
return gl and emergency contact
</commit_message>
<xml_diff>
--- a/doc/Test Document.docx
+++ b/doc/Test Document.docx
@@ -20,16 +20,13 @@
       <w:pPr>
         <w:jc w:val="center"/>
       </w:pPr>
-      <w:r>
-        <w:t xml:space="preserve">Baihu Qian, </w:t>
-      </w:r>
       <w:proofErr w:type="spellStart"/>
       <w:r>
-        <w:t>Zhengkun</w:t>
+        <w:t>Baihu</w:t>
       </w:r>
       <w:proofErr w:type="spellEnd"/>
       <w:r>
-        <w:t xml:space="preserve"> Dai</w:t>
+        <w:t xml:space="preserve"> Qian, Zhengkun Dai</w:t>
       </w:r>
     </w:p>
     <w:p>
@@ -39,10 +36,12 @@
       <w:r>
         <w:t>{</w:t>
       </w:r>
+      <w:proofErr w:type="spellStart"/>
       <w:proofErr w:type="gramStart"/>
       <w:r>
         <w:t>bqian</w:t>
       </w:r>
+      <w:proofErr w:type="spellEnd"/>
       <w:proofErr w:type="gramEnd"/>
       <w:r>
         <w:t xml:space="preserve">, </w:t>
@@ -57,6 +56,33 @@
       </w:r>
     </w:p>
     <w:p/>
+    <w:p>
+      <w:r>
+        <w:t>Testing environment:</w:t>
+      </w:r>
+    </w:p>
+    <w:p>
+      <w:r>
+        <w:t>(1)Nexus 7; (2</w:t>
+      </w:r>
+      <w:proofErr w:type="gramStart"/>
+      <w:r>
+        <w:t>)</w:t>
+      </w:r>
+      <w:r>
+        <w:t>Moto</w:t>
+      </w:r>
+      <w:proofErr w:type="gramEnd"/>
+      <w:r>
+        <w:t xml:space="preserve"> X</w:t>
+      </w:r>
+      <w:r>
+        <w:t>;</w:t>
+      </w:r>
+      <w:r>
+        <w:t xml:space="preserve"> (3)AVD.</w:t>
+      </w:r>
+    </w:p>
     <w:p>
       <w:pPr>
         <w:pStyle w:val="ListParagraph"/>
@@ -71,6 +97,34 @@
     </w:p>
     <w:p>
       <w:pPr>
+        <w:ind w:left="360"/>
+      </w:pPr>
+      <w:r>
+        <w:t>To protect personal information,</w:t>
+      </w:r>
+      <w:r>
+        <w:t xml:space="preserve"> </w:t>
+      </w:r>
+      <w:r>
+        <w:t>u</w:t>
+      </w:r>
+      <w:r>
+        <w:t xml:space="preserve">ser must use login name and password to login. </w:t>
+      </w:r>
+    </w:p>
+    <w:p>
+      <w:pPr>
+        <w:ind w:left="360"/>
+      </w:pPr>
+      <w:r>
+        <w:t>User can create account in this UI</w:t>
+      </w:r>
+      <w:r>
+        <w:t>.</w:t>
+      </w:r>
+    </w:p>
+    <w:p>
+      <w:pPr>
         <w:pStyle w:val="ListParagraph"/>
         <w:numPr>
           <w:ilvl w:val="0"/>
@@ -101,6 +155,30 @@
     <w:p>
       <w:pPr>
         <w:pStyle w:val="ListParagraph"/>
+      </w:pPr>
+      <w:r>
+        <w:t xml:space="preserve">The information of current user can be viewed in this UI. </w:t>
+      </w:r>
+    </w:p>
+    <w:p>
+      <w:pPr>
+        <w:pStyle w:val="ListParagraph"/>
+      </w:pPr>
+      <w:r>
+        <w:t>By tapping edit, user can modify user information in dialog.</w:t>
+      </w:r>
+    </w:p>
+    <w:p>
+      <w:pPr>
+        <w:pStyle w:val="ListParagraph"/>
+      </w:pPr>
+      <w:r>
+        <w:t>User information is refreshed after modification.</w:t>
+      </w:r>
+    </w:p>
+    <w:p>
+      <w:pPr>
+        <w:pStyle w:val="ListParagraph"/>
         <w:numPr>
           <w:ilvl w:val="0"/>
           <w:numId w:val="1"/>
@@ -113,6 +191,55 @@
     <w:p>
       <w:pPr>
         <w:pStyle w:val="ListParagraph"/>
+      </w:pPr>
+      <w:r>
+        <w:t xml:space="preserve">User </w:t>
+      </w:r>
+      <w:r>
+        <w:t>can view all the contacts</w:t>
+      </w:r>
+      <w:r>
+        <w:t xml:space="preserve"> in this UI</w:t>
+      </w:r>
+      <w:r>
+        <w:t>.</w:t>
+      </w:r>
+    </w:p>
+    <w:p>
+      <w:pPr>
+        <w:pStyle w:val="ListParagraph"/>
+      </w:pPr>
+      <w:r>
+        <w:t xml:space="preserve">By tapping the add user button, user </w:t>
+      </w:r>
+      <w:r>
+        <w:t>can add contact to the database, the contact name can’t be empty.</w:t>
+      </w:r>
+    </w:p>
+    <w:p>
+      <w:pPr>
+        <w:pStyle w:val="ListParagraph"/>
+      </w:pPr>
+      <w:r>
+        <w:t xml:space="preserve"> The list displays contact’s name.</w:t>
+      </w:r>
+    </w:p>
+    <w:p>
+      <w:pPr>
+        <w:pStyle w:val="ListParagraph"/>
+      </w:pPr>
+      <w:r>
+        <w:t>By tapping on the item, u</w:t>
+      </w:r>
+      <w:bookmarkStart w:id="0" w:name="_GoBack"/>
+      <w:bookmarkEnd w:id="0"/>
+      <w:r>
+        <w:t xml:space="preserve">ser can view details in the </w:t>
+      </w:r>
+    </w:p>
+    <w:p>
+      <w:pPr>
+        <w:pStyle w:val="ListParagraph"/>
         <w:numPr>
           <w:ilvl w:val="0"/>
           <w:numId w:val="1"/>
@@ -125,6 +252,56 @@
     <w:p>
       <w:pPr>
         <w:pStyle w:val="ListParagraph"/>
+      </w:pPr>
+      <w:r>
+        <w:t>Google Map is u</w:t>
+      </w:r>
+      <w:r>
+        <w:t xml:space="preserve">sed to show current location. </w:t>
+      </w:r>
+    </w:p>
+    <w:p>
+      <w:pPr>
+        <w:pStyle w:val="ListParagraph"/>
+      </w:pPr>
+      <w:r>
+        <w:t xml:space="preserve">All the locations </w:t>
+      </w:r>
+      <w:r>
+        <w:t>of</w:t>
+      </w:r>
+      <w:r>
+        <w:t xml:space="preserve"> today</w:t>
+      </w:r>
+      <w:r>
+        <w:t xml:space="preserve"> are shown on map</w:t>
+      </w:r>
+      <w:r>
+        <w:t>.</w:t>
+      </w:r>
+    </w:p>
+    <w:p>
+      <w:pPr>
+        <w:pStyle w:val="ListParagraph"/>
+        <w:rPr>
+          <w:rFonts w:hint="eastAsia"/>
+          <w:lang w:eastAsia="zh-CN"/>
+        </w:rPr>
+      </w:pPr>
+      <w:r>
+        <w:t>User</w:t>
+      </w:r>
+      <w:r>
+        <w:rPr>
+          <w:rFonts w:hint="eastAsia"/>
+          <w:lang w:eastAsia="zh-CN"/>
+        </w:rPr>
+        <w:t xml:space="preserve"> can choose date by the tapping the image button to choose another day.</w:t>
+      </w:r>
+    </w:p>
+    <w:p>
+      <w:pPr>
+        <w:pStyle w:val="ListParagraph"/>
         <w:numPr>
           <w:ilvl w:val="0"/>
           <w:numId w:val="1"/>
@@ -181,6 +358,7 @@
         </w:numPr>
       </w:pPr>
       <w:r>
+        <w:lastRenderedPageBreak/>
         <w:t>Analysis</w:t>
       </w:r>
     </w:p>
@@ -188,8 +366,6 @@
       <w:r>
         <w:t>Histogram of glucose data in this month is displayed here. Labels are correct and related to each bin straightforwardly. If no data are presented, a blank graph is displayed.</w:t>
       </w:r>
-      <w:bookmarkStart w:id="0" w:name="_GoBack"/>
-      <w:bookmarkEnd w:id="0"/>
     </w:p>
     <w:p>
       <w:pPr>
@@ -324,7 +500,7 @@
   <w:docDefaults>
     <w:rPrDefault>
       <w:rPr>
-        <w:rFonts w:asciiTheme="minorHAnsi" w:eastAsiaTheme="minorHAnsi" w:hAnsiTheme="minorHAnsi" w:cstheme="minorBidi"/>
+        <w:rFonts w:asciiTheme="minorHAnsi" w:eastAsiaTheme="minorEastAsia" w:hAnsiTheme="minorHAnsi" w:cstheme="minorBidi"/>
         <w:sz w:val="22"/>
         <w:szCs w:val="22"/>
         <w:lang w:val="en-US" w:eastAsia="en-US" w:bidi="ar-SA"/>

</xml_diff>